<commit_message>
cover letter samples added
</commit_message>
<xml_diff>
--- a/My application/Tuyen.Le_cover letter.docx
+++ b/My application/Tuyen.Le_cover letter.docx
@@ -91,6 +91,15 @@
           <w:rFonts w:ascii="Times New Roman" w:hAnsi="Times New Roman" w:cs="Times New Roman"/>
         </w:rPr>
       </w:pPr>
+    </w:p>
+    <w:p>
+      <w:pPr>
+        <w:ind w:left="-360" w:right="-360"/>
+        <w:jc w:val="both"/>
+        <w:rPr>
+          <w:rFonts w:ascii="Times New Roman" w:hAnsi="Times New Roman" w:cs="Times New Roman"/>
+        </w:rPr>
+      </w:pPr>
       <w:r>
         <w:rPr>
           <w:rFonts w:ascii="Times New Roman" w:hAnsi="Times New Roman" w:cs="Times New Roman"/>
@@ -160,6 +169,15 @@
           <w:rFonts w:ascii="Times New Roman" w:hAnsi="Times New Roman" w:cs="Times New Roman"/>
         </w:rPr>
       </w:pPr>
+    </w:p>
+    <w:p>
+      <w:pPr>
+        <w:ind w:left="-360" w:right="-360"/>
+        <w:jc w:val="both"/>
+        <w:rPr>
+          <w:rFonts w:ascii="Times New Roman" w:hAnsi="Times New Roman" w:cs="Times New Roman"/>
+        </w:rPr>
+      </w:pPr>
       <w:r>
         <w:rPr>
           <w:rFonts w:ascii="Times New Roman" w:hAnsi="Times New Roman" w:cs="Times New Roman"/>
@@ -284,13 +302,43 @@
         <w:rPr>
           <w:rFonts w:ascii="Times New Roman" w:hAnsi="Times New Roman" w:cs="Times New Roman"/>
         </w:rPr>
-        <w:t xml:space="preserve">graduate in May 2017. </w:t>
-      </w:r>
-      <w:r>
-        <w:rPr>
-          <w:rFonts w:ascii="Times New Roman" w:hAnsi="Times New Roman" w:cs="Times New Roman"/>
-        </w:rPr>
-        <w:t xml:space="preserve">My </w:t>
+        <w:t>graduate in May 2017.</w:t>
+      </w:r>
+      <w:r>
+        <w:rPr>
+          <w:rFonts w:ascii="Times New Roman" w:hAnsi="Times New Roman" w:cs="Times New Roman"/>
+        </w:rPr>
+        <w:t xml:space="preserve"> </w:t>
+      </w:r>
+      <w:r>
+        <w:rPr>
+          <w:rFonts w:ascii="Times New Roman" w:hAnsi="Times New Roman" w:cs="Times New Roman"/>
+        </w:rPr>
+        <w:t xml:space="preserve">I’m excited to the opportunity to join ISU where </w:t>
+      </w:r>
+      <w:r>
+        <w:rPr>
+          <w:rFonts w:ascii="Times New Roman" w:hAnsi="Times New Roman" w:cs="Times New Roman"/>
+        </w:rPr>
+        <w:t>has excellent undergraduate program and excellent faculties</w:t>
+      </w:r>
+      <w:r>
+        <w:rPr>
+          <w:rFonts w:ascii="Times New Roman" w:hAnsi="Times New Roman" w:cs="Times New Roman"/>
+        </w:rPr>
+        <w:t xml:space="preserve">. I believe that, </w:t>
+      </w:r>
+      <w:r>
+        <w:rPr>
+          <w:rFonts w:ascii="Times New Roman" w:hAnsi="Times New Roman" w:cs="Times New Roman"/>
+        </w:rPr>
+        <w:t>with m</w:t>
+      </w:r>
+      <w:r>
+        <w:rPr>
+          <w:rFonts w:ascii="Times New Roman" w:hAnsi="Times New Roman" w:cs="Times New Roman"/>
+        </w:rPr>
+        <w:t xml:space="preserve">y </w:t>
       </w:r>
       <w:r>
         <w:rPr>
@@ -314,7 +362,19 @@
         <w:rPr>
           <w:rFonts w:ascii="Times New Roman" w:hAnsi="Times New Roman" w:cs="Times New Roman"/>
         </w:rPr>
-        <w:t xml:space="preserve">, proposal development experiences for competitive sponsor </w:t>
+        <w:t>, proposal development experiences</w:t>
+      </w:r>
+      <w:r>
+        <w:rPr>
+          <w:rFonts w:ascii="Times New Roman" w:hAnsi="Times New Roman" w:cs="Times New Roman"/>
+        </w:rPr>
+        <w:t xml:space="preserve"> in utilization of digital data and automated manipulation of infrastructure data</w:t>
+      </w:r>
+      <w:r>
+        <w:rPr>
+          <w:rFonts w:ascii="Times New Roman" w:hAnsi="Times New Roman" w:cs="Times New Roman"/>
+        </w:rPr>
+        <w:t xml:space="preserve"> for competitive sponsor </w:t>
       </w:r>
       <w:r>
         <w:rPr>
@@ -338,7 +398,31 @@
         <w:rPr>
           <w:rFonts w:ascii="Times New Roman" w:hAnsi="Times New Roman" w:cs="Times New Roman"/>
         </w:rPr>
-        <w:t xml:space="preserve"> experience prepare me a well qualified for this position.</w:t>
+        <w:t xml:space="preserve"> experience prepare me a strongly</w:t>
+      </w:r>
+      <w:r>
+        <w:rPr>
+          <w:rFonts w:ascii="Times New Roman" w:hAnsi="Times New Roman" w:cs="Times New Roman"/>
+        </w:rPr>
+        <w:t xml:space="preserve"> qualified for this</w:t>
+      </w:r>
+      <w:r>
+        <w:rPr>
+          <w:rFonts w:ascii="Times New Roman" w:hAnsi="Times New Roman" w:cs="Times New Roman"/>
+        </w:rPr>
+        <w:t xml:space="preserve"> position</w:t>
+      </w:r>
+      <w:r>
+        <w:rPr>
+          <w:rFonts w:ascii="Times New Roman" w:hAnsi="Times New Roman" w:cs="Times New Roman"/>
+        </w:rPr>
+        <w:t xml:space="preserve"> described/outlined in your advertisement</w:t>
+      </w:r>
+      <w:r>
+        <w:rPr>
+          <w:rFonts w:ascii="Times New Roman" w:hAnsi="Times New Roman" w:cs="Times New Roman"/>
+        </w:rPr>
+        <w:t>.</w:t>
       </w:r>
     </w:p>
     <w:p>
@@ -508,300 +592,17 @@
         </w:rPr>
         <w:t xml:space="preserve"> that aims to develop a guide on digital data sharing through the life cycle of transportation assets. </w:t>
       </w:r>
-    </w:p>
-    <w:p>
-      <w:pPr>
-        <w:ind w:left="-360" w:right="-360"/>
-        <w:jc w:val="both"/>
-        <w:rPr>
-          <w:rFonts w:ascii="Times New Roman" w:hAnsi="Times New Roman" w:cs="Times New Roman"/>
-        </w:rPr>
-      </w:pPr>
-    </w:p>
-    <w:p>
-      <w:pPr>
-        <w:ind w:left="-360" w:right="-360"/>
-        <w:jc w:val="both"/>
-        <w:rPr>
-          <w:rFonts w:ascii="Times New Roman" w:hAnsi="Times New Roman" w:cs="Times New Roman"/>
-        </w:rPr>
-      </w:pPr>
-      <w:r>
-        <w:rPr>
-          <w:rFonts w:ascii="Times New Roman" w:hAnsi="Times New Roman" w:cs="Times New Roman"/>
-        </w:rPr>
-        <w:t>Proposal development experience</w:t>
-      </w:r>
-      <w:r>
-        <w:rPr>
-          <w:rFonts w:ascii="Times New Roman" w:hAnsi="Times New Roman" w:cs="Times New Roman"/>
-        </w:rPr>
-        <w:t xml:space="preserve"> for a wide range of research from data management to project delivery method for different sponsor </w:t>
-      </w:r>
-      <w:r>
-        <w:rPr>
-          <w:rFonts w:ascii="Times New Roman" w:hAnsi="Times New Roman" w:cs="Times New Roman"/>
-        </w:rPr>
-        <w:t>agencies such as NSF, state highway agencies, project management institute. I led one research with the role of Principle Investigator in 2013. During my graduate assistant from 2014 until now, I have led my research proposals for funding. Two of them have been awarded. Among these, one proposal developed primarily by myself has been awarded by NSF recently for almost $300,000.</w:t>
-      </w:r>
-      <w:r>
-        <w:rPr>
-          <w:rFonts w:ascii="Times New Roman" w:hAnsi="Times New Roman" w:cs="Times New Roman"/>
-        </w:rPr>
-        <w:t xml:space="preserve"> Involvement in these funding process enable me to gain knowledge and experience in </w:t>
-      </w:r>
-      <w:r>
-        <w:rPr>
-          <w:rFonts w:ascii="Times New Roman" w:hAnsi="Times New Roman" w:cs="Times New Roman"/>
-        </w:rPr>
-        <w:t xml:space="preserve">funding requirements, proposal writing experiences for a variety of types of sponsors </w:t>
-      </w:r>
-      <w:r>
-        <w:rPr>
-          <w:rFonts w:ascii="Times New Roman" w:hAnsi="Times New Roman" w:cs="Times New Roman"/>
-        </w:rPr>
-        <w:t>from theoretical rese</w:t>
-      </w:r>
-      <w:r>
-        <w:rPr>
-          <w:rFonts w:ascii="Times New Roman" w:hAnsi="Times New Roman" w:cs="Times New Roman"/>
-        </w:rPr>
-        <w:t>arch to implementation research, from national fu</w:t>
-      </w:r>
-      <w:r>
-        <w:rPr>
-          <w:rFonts w:ascii="Times New Roman" w:hAnsi="Times New Roman" w:cs="Times New Roman"/>
-        </w:rPr>
-        <w:t>n</w:t>
-      </w:r>
-      <w:r>
-        <w:rPr>
-          <w:rFonts w:ascii="Times New Roman" w:hAnsi="Times New Roman" w:cs="Times New Roman"/>
-        </w:rPr>
-        <w:t xml:space="preserve">ding to state levels, and academic institutes, </w:t>
-      </w:r>
-      <w:r>
-        <w:rPr>
-          <w:rFonts w:ascii="Times New Roman" w:hAnsi="Times New Roman" w:cs="Times New Roman"/>
-        </w:rPr>
-        <w:t xml:space="preserve">who my have different requirements. </w:t>
-      </w:r>
-      <w:r>
-        <w:rPr>
-          <w:rFonts w:ascii="Times New Roman" w:hAnsi="Times New Roman" w:cs="Times New Roman"/>
-        </w:rPr>
-        <w:t xml:space="preserve">Secure funding from </w:t>
-      </w:r>
-      <w:r>
-        <w:rPr>
-          <w:rFonts w:ascii="Times New Roman" w:hAnsi="Times New Roman" w:cs="Times New Roman"/>
-        </w:rPr>
-        <w:t>competitive proposal process</w:t>
-      </w:r>
-      <w:r>
-        <w:rPr>
-          <w:rFonts w:ascii="Times New Roman" w:hAnsi="Times New Roman" w:cs="Times New Roman"/>
-        </w:rPr>
-        <w:t xml:space="preserve"> </w:t>
-      </w:r>
-    </w:p>
-    <w:p>
-      <w:pPr>
-        <w:ind w:left="-360" w:right="-360"/>
-        <w:jc w:val="both"/>
-        <w:rPr>
-          <w:rFonts w:ascii="Times New Roman" w:hAnsi="Times New Roman" w:cs="Times New Roman"/>
-        </w:rPr>
-      </w:pPr>
-    </w:p>
-    <w:p>
-      <w:pPr>
-        <w:ind w:left="-360" w:right="-360"/>
-        <w:jc w:val="both"/>
-        <w:rPr>
-          <w:rFonts w:ascii="Times New Roman" w:hAnsi="Times New Roman" w:cs="Times New Roman"/>
-        </w:rPr>
-      </w:pPr>
-      <w:r>
-        <w:rPr>
-          <w:rFonts w:ascii="Times New Roman" w:hAnsi="Times New Roman" w:cs="Times New Roman"/>
-        </w:rPr>
-        <w:t>My</w:t>
-      </w:r>
-      <w:r>
-        <w:rPr>
-          <w:rFonts w:ascii="Times New Roman" w:hAnsi="Times New Roman" w:cs="Times New Roman"/>
-        </w:rPr>
-        <w:t xml:space="preserve"> long research interest in </w:t>
-      </w:r>
-      <w:r>
-        <w:rPr>
-          <w:rFonts w:ascii="Times New Roman" w:hAnsi="Times New Roman" w:cs="Times New Roman"/>
-        </w:rPr>
-        <w:t xml:space="preserve">enhancing </w:t>
-      </w:r>
-      <w:r>
-        <w:rPr>
-          <w:rFonts w:ascii="Times New Roman" w:hAnsi="Times New Roman" w:cs="Times New Roman"/>
-        </w:rPr>
-        <w:t xml:space="preserve">project delivery through automation, </w:t>
-      </w:r>
-      <w:r>
-        <w:rPr>
-          <w:rFonts w:ascii="Times New Roman" w:hAnsi="Times New Roman" w:cs="Times New Roman"/>
-        </w:rPr>
-        <w:t xml:space="preserve">future research will focus on </w:t>
-      </w:r>
-    </w:p>
-    <w:p>
-      <w:pPr>
-        <w:ind w:left="-360" w:right="-360"/>
-        <w:jc w:val="both"/>
-        <w:rPr>
-          <w:rFonts w:ascii="Times New Roman" w:hAnsi="Times New Roman" w:cs="Times New Roman"/>
-        </w:rPr>
-      </w:pPr>
-    </w:p>
-    <w:p>
-      <w:pPr>
-        <w:ind w:left="-360" w:right="-360"/>
-        <w:jc w:val="both"/>
-        <w:rPr>
-          <w:rFonts w:ascii="Times New Roman" w:hAnsi="Times New Roman" w:cs="Times New Roman"/>
-        </w:rPr>
-      </w:pPr>
-      <w:r>
-        <w:rPr>
-          <w:rFonts w:ascii="Times New Roman" w:hAnsi="Times New Roman" w:cs="Times New Roman"/>
-        </w:rPr>
-        <w:t xml:space="preserve"> Verb: taught, instructed, advised, consulted, guided, helped,</w:t>
-      </w:r>
-      <w:r>
-        <w:rPr>
-          <w:rFonts w:ascii="Times New Roman" w:hAnsi="Times New Roman" w:cs="Times New Roman"/>
-        </w:rPr>
-        <w:t xml:space="preserve"> tutored</w:t>
-      </w:r>
-      <w:r>
-        <w:rPr>
-          <w:rFonts w:ascii="Times New Roman" w:hAnsi="Times New Roman" w:cs="Times New Roman"/>
-        </w:rPr>
-        <w:t xml:space="preserve">, lectured. </w:t>
-      </w:r>
-      <w:r>
-        <w:rPr>
-          <w:rFonts w:ascii="Times New Roman" w:hAnsi="Times New Roman" w:cs="Times New Roman"/>
-        </w:rPr>
-        <w:t>Teaching experience</w:t>
-      </w:r>
-      <w:r>
-        <w:rPr>
-          <w:rFonts w:ascii="Times New Roman" w:hAnsi="Times New Roman" w:cs="Times New Roman"/>
-        </w:rPr>
-        <w:t xml:space="preserve"> as instructor, lecturer, guest lectures and metering. </w:t>
-      </w:r>
-      <w:r>
-        <w:rPr>
-          <w:rFonts w:ascii="Times New Roman" w:hAnsi="Times New Roman" w:cs="Times New Roman"/>
-        </w:rPr>
-        <w:t>I designed lectures and delivered lectures for wide range of construction</w:t>
-      </w:r>
-      <w:r>
-        <w:rPr>
-          <w:rFonts w:ascii="Times New Roman" w:hAnsi="Times New Roman" w:cs="Times New Roman"/>
-        </w:rPr>
-        <w:t xml:space="preserve"> engineering and management</w:t>
-      </w:r>
-      <w:r>
-        <w:rPr>
-          <w:rFonts w:ascii="Times New Roman" w:hAnsi="Times New Roman" w:cs="Times New Roman"/>
-        </w:rPr>
-        <w:t xml:space="preserve"> course for instance, economics, project management, pro</w:t>
-      </w:r>
-      <w:r>
-        <w:rPr>
-          <w:rFonts w:ascii="Times New Roman" w:hAnsi="Times New Roman" w:cs="Times New Roman"/>
-        </w:rPr>
-        <w:t>ject scheduling and estimating for undergrad level. For graduate level, I have been an instructor since 2015.</w:t>
-      </w:r>
-      <w:r>
-        <w:rPr>
-          <w:rFonts w:ascii="Times New Roman" w:hAnsi="Times New Roman" w:cs="Times New Roman"/>
-        </w:rPr>
-        <w:t xml:space="preserve"> I was invited to </w:t>
-      </w:r>
-      <w:r>
-        <w:rPr>
-          <w:rFonts w:ascii="Times New Roman" w:hAnsi="Times New Roman" w:cs="Times New Roman"/>
-        </w:rPr>
-        <w:t>provide a guest lecture to graduate student in the course CE595A where cutting edge studies are introduced to graduate students.</w:t>
-      </w:r>
-      <w:r>
-        <w:rPr>
-          <w:rFonts w:ascii="Times New Roman" w:hAnsi="Times New Roman" w:cs="Times New Roman"/>
-        </w:rPr>
-        <w:t xml:space="preserve"> </w:t>
-      </w:r>
-      <w:r>
-        <w:rPr>
-          <w:rFonts w:ascii="Times New Roman" w:hAnsi="Times New Roman" w:cs="Times New Roman"/>
-        </w:rPr>
-        <w:t xml:space="preserve">I have opportunity for run both online classes and </w:t>
-      </w:r>
-      <w:r>
-        <w:rPr>
-          <w:rFonts w:ascii="Times New Roman" w:hAnsi="Times New Roman" w:cs="Times New Roman"/>
-        </w:rPr>
-        <w:t xml:space="preserve">on-campus students. Through this classes, I have learned how to effectively communicate with distance-students through </w:t>
-      </w:r>
-      <w:r>
-        <w:rPr>
-          <w:rFonts w:ascii="Times New Roman" w:hAnsi="Times New Roman" w:cs="Times New Roman"/>
-        </w:rPr>
-        <w:lastRenderedPageBreak/>
-        <w:t xml:space="preserve">emails, phone calls and run discuss forum in this web-based learning system. </w:t>
-      </w:r>
-      <w:r>
-        <w:rPr>
-          <w:rFonts w:ascii="Times New Roman" w:hAnsi="Times New Roman" w:cs="Times New Roman"/>
-        </w:rPr>
-        <w:t>I have</w:t>
-      </w:r>
-      <w:r>
-        <w:rPr>
-          <w:rFonts w:ascii="Times New Roman" w:hAnsi="Times New Roman" w:cs="Times New Roman"/>
-        </w:rPr>
-        <w:t xml:space="preserve"> provide</w:t>
-      </w:r>
-      <w:r>
-        <w:rPr>
-          <w:rFonts w:ascii="Times New Roman" w:hAnsi="Times New Roman" w:cs="Times New Roman"/>
-        </w:rPr>
-        <w:t>d</w:t>
-      </w:r>
-      <w:r>
-        <w:rPr>
-          <w:rFonts w:ascii="Times New Roman" w:hAnsi="Times New Roman" w:cs="Times New Roman"/>
-        </w:rPr>
-        <w:t xml:space="preserve"> direction to </w:t>
-      </w:r>
-      <w:r>
-        <w:rPr>
-          <w:rFonts w:ascii="Times New Roman" w:hAnsi="Times New Roman" w:cs="Times New Roman"/>
-        </w:rPr>
-        <w:t xml:space="preserve">a undergraduate student </w:t>
-      </w:r>
-      <w:r>
-        <w:rPr>
-          <w:rFonts w:ascii="Times New Roman" w:hAnsi="Times New Roman" w:cs="Times New Roman"/>
-        </w:rPr>
-        <w:t xml:space="preserve">in a funded project. </w:t>
-      </w:r>
-      <w:r>
-        <w:rPr>
-          <w:rFonts w:ascii="Times New Roman" w:hAnsi="Times New Roman" w:cs="Times New Roman"/>
-        </w:rPr>
-        <w:t xml:space="preserve">Maintain regular posted office hours. </w:t>
+      <w:r>
+        <w:rPr>
+          <w:rFonts w:ascii="Times New Roman" w:hAnsi="Times New Roman" w:cs="Times New Roman"/>
+        </w:rPr>
+        <w:t xml:space="preserve">The success </w:t>
+      </w:r>
+      <w:r>
+        <w:rPr>
+          <w:rFonts w:ascii="Times New Roman" w:hAnsi="Times New Roman" w:cs="Times New Roman"/>
+        </w:rPr>
+        <w:t xml:space="preserve">of this research will allow. </w:t>
       </w:r>
       <w:bookmarkStart w:id="0" w:name="_GoBack"/>
       <w:bookmarkEnd w:id="0"/>
@@ -827,6 +628,415 @@
         <w:rPr>
           <w:rFonts w:ascii="Times New Roman" w:hAnsi="Times New Roman" w:cs="Times New Roman"/>
         </w:rPr>
+        <w:t>Proposal development experience</w:t>
+      </w:r>
+      <w:r>
+        <w:rPr>
+          <w:rFonts w:ascii="Times New Roman" w:hAnsi="Times New Roman" w:cs="Times New Roman"/>
+        </w:rPr>
+        <w:t xml:space="preserve"> for a wide range of research from data management to project delivery method for different sponsor </w:t>
+      </w:r>
+      <w:r>
+        <w:rPr>
+          <w:rFonts w:ascii="Times New Roman" w:hAnsi="Times New Roman" w:cs="Times New Roman"/>
+        </w:rPr>
+        <w:t>agencies such as NSF, state highway agencies, project management institute. I led one research with the role of Principle Investigator in 2013. During my graduate assistant from 2014 until now, I have led my research proposals for funding. Two of them have been awarded. Among these, one proposal developed primarily by myself has been awarded by NSF recently for almost $300,000.</w:t>
+      </w:r>
+      <w:r>
+        <w:rPr>
+          <w:rFonts w:ascii="Times New Roman" w:hAnsi="Times New Roman" w:cs="Times New Roman"/>
+        </w:rPr>
+        <w:t xml:space="preserve"> Involvement in these funding process enable me to gain knowledge and experience in </w:t>
+      </w:r>
+      <w:r>
+        <w:rPr>
+          <w:rFonts w:ascii="Times New Roman" w:hAnsi="Times New Roman" w:cs="Times New Roman"/>
+        </w:rPr>
+        <w:t xml:space="preserve">funding requirements, proposal writing experiences for a variety of types of sponsors </w:t>
+      </w:r>
+      <w:r>
+        <w:rPr>
+          <w:rFonts w:ascii="Times New Roman" w:hAnsi="Times New Roman" w:cs="Times New Roman"/>
+        </w:rPr>
+        <w:t>from theoretical rese</w:t>
+      </w:r>
+      <w:r>
+        <w:rPr>
+          <w:rFonts w:ascii="Times New Roman" w:hAnsi="Times New Roman" w:cs="Times New Roman"/>
+        </w:rPr>
+        <w:t>arch to implementation research, from national fu</w:t>
+      </w:r>
+      <w:r>
+        <w:rPr>
+          <w:rFonts w:ascii="Times New Roman" w:hAnsi="Times New Roman" w:cs="Times New Roman"/>
+        </w:rPr>
+        <w:t>n</w:t>
+      </w:r>
+      <w:r>
+        <w:rPr>
+          <w:rFonts w:ascii="Times New Roman" w:hAnsi="Times New Roman" w:cs="Times New Roman"/>
+        </w:rPr>
+        <w:t xml:space="preserve">ding to state levels, and academic institutes, </w:t>
+      </w:r>
+      <w:r>
+        <w:rPr>
+          <w:rFonts w:ascii="Times New Roman" w:hAnsi="Times New Roman" w:cs="Times New Roman"/>
+        </w:rPr>
+        <w:t xml:space="preserve">who my have different requirements. </w:t>
+      </w:r>
+      <w:r>
+        <w:rPr>
+          <w:rFonts w:ascii="Times New Roman" w:hAnsi="Times New Roman" w:cs="Times New Roman"/>
+        </w:rPr>
+        <w:t xml:space="preserve">Secure funding from </w:t>
+      </w:r>
+      <w:r>
+        <w:rPr>
+          <w:rFonts w:ascii="Times New Roman" w:hAnsi="Times New Roman" w:cs="Times New Roman"/>
+        </w:rPr>
+        <w:t>competitive proposal process</w:t>
+      </w:r>
+      <w:r>
+        <w:rPr>
+          <w:rFonts w:ascii="Times New Roman" w:hAnsi="Times New Roman" w:cs="Times New Roman"/>
+        </w:rPr>
+        <w:t xml:space="preserve"> </w:t>
+      </w:r>
+    </w:p>
+    <w:p>
+      <w:pPr>
+        <w:ind w:left="-360" w:right="-360"/>
+        <w:jc w:val="both"/>
+        <w:rPr>
+          <w:rFonts w:ascii="Times New Roman" w:hAnsi="Times New Roman" w:cs="Times New Roman"/>
+        </w:rPr>
+      </w:pPr>
+    </w:p>
+    <w:p>
+      <w:pPr>
+        <w:ind w:left="-360" w:right="-360"/>
+        <w:jc w:val="both"/>
+        <w:rPr>
+          <w:rFonts w:ascii="Times New Roman" w:hAnsi="Times New Roman" w:cs="Times New Roman"/>
+        </w:rPr>
+      </w:pPr>
+      <w:r>
+        <w:rPr>
+          <w:rFonts w:ascii="Times New Roman" w:hAnsi="Times New Roman" w:cs="Times New Roman"/>
+        </w:rPr>
+        <w:t>Success i</w:t>
+      </w:r>
+      <w:r>
+        <w:rPr>
+          <w:rFonts w:ascii="Times New Roman" w:hAnsi="Times New Roman" w:cs="Times New Roman"/>
+        </w:rPr>
+        <w:t xml:space="preserve">n </w:t>
+      </w:r>
+      <w:r>
+        <w:rPr>
+          <w:rFonts w:ascii="Times New Roman" w:hAnsi="Times New Roman" w:cs="Times New Roman"/>
+        </w:rPr>
+        <w:t>the above initial</w:t>
+      </w:r>
+      <w:r>
+        <w:rPr>
+          <w:rFonts w:ascii="Times New Roman" w:hAnsi="Times New Roman" w:cs="Times New Roman"/>
+        </w:rPr>
+        <w:t xml:space="preserve"> </w:t>
+      </w:r>
+      <w:r>
+        <w:rPr>
+          <w:rFonts w:ascii="Times New Roman" w:hAnsi="Times New Roman" w:cs="Times New Roman"/>
+        </w:rPr>
+        <w:t>publications</w:t>
+      </w:r>
+      <w:r>
+        <w:rPr>
+          <w:rFonts w:ascii="Times New Roman" w:hAnsi="Times New Roman" w:cs="Times New Roman"/>
+        </w:rPr>
+        <w:t xml:space="preserve"> and</w:t>
+      </w:r>
+      <w:r>
+        <w:rPr>
+          <w:rFonts w:ascii="Times New Roman" w:hAnsi="Times New Roman" w:cs="Times New Roman"/>
+        </w:rPr>
+        <w:t xml:space="preserve"> funding</w:t>
+      </w:r>
+      <w:r>
+        <w:rPr>
+          <w:rFonts w:ascii="Times New Roman" w:hAnsi="Times New Roman" w:cs="Times New Roman"/>
+        </w:rPr>
+        <w:t xml:space="preserve"> proposals</w:t>
+      </w:r>
+      <w:r>
+        <w:rPr>
+          <w:rFonts w:ascii="Times New Roman" w:hAnsi="Times New Roman" w:cs="Times New Roman"/>
+        </w:rPr>
+        <w:t xml:space="preserve"> in competitive</w:t>
+      </w:r>
+      <w:r>
+        <w:rPr>
+          <w:rFonts w:ascii="Times New Roman" w:hAnsi="Times New Roman" w:cs="Times New Roman"/>
+        </w:rPr>
+        <w:t xml:space="preserve"> procesess</w:t>
+      </w:r>
+      <w:r>
+        <w:rPr>
+          <w:rFonts w:ascii="Times New Roman" w:hAnsi="Times New Roman" w:cs="Times New Roman"/>
+        </w:rPr>
+        <w:t xml:space="preserve"> enable me to continue m</w:t>
+      </w:r>
+      <w:r>
+        <w:rPr>
+          <w:rFonts w:ascii="Times New Roman" w:hAnsi="Times New Roman" w:cs="Times New Roman"/>
+        </w:rPr>
+        <w:t>y</w:t>
+      </w:r>
+      <w:r>
+        <w:rPr>
+          <w:rFonts w:ascii="Times New Roman" w:hAnsi="Times New Roman" w:cs="Times New Roman"/>
+        </w:rPr>
+        <w:t xml:space="preserve"> long research interest in </w:t>
+      </w:r>
+      <w:r>
+        <w:rPr>
+          <w:rFonts w:ascii="Times New Roman" w:hAnsi="Times New Roman" w:cs="Times New Roman"/>
+        </w:rPr>
+        <w:t xml:space="preserve">enhancing </w:t>
+      </w:r>
+      <w:r>
+        <w:rPr>
+          <w:rFonts w:ascii="Times New Roman" w:hAnsi="Times New Roman" w:cs="Times New Roman"/>
+        </w:rPr>
+        <w:t xml:space="preserve">project delivery through automation, </w:t>
+      </w:r>
+      <w:r>
+        <w:rPr>
+          <w:rFonts w:ascii="Times New Roman" w:hAnsi="Times New Roman" w:cs="Times New Roman"/>
+        </w:rPr>
+        <w:t>future research will focus on</w:t>
+      </w:r>
+      <w:r>
+        <w:rPr>
+          <w:rFonts w:ascii="Times New Roman" w:hAnsi="Times New Roman" w:cs="Times New Roman"/>
+        </w:rPr>
+        <w:t xml:space="preserve"> digital data. </w:t>
+      </w:r>
+      <w:r>
+        <w:rPr>
+          <w:rFonts w:ascii="Times New Roman" w:hAnsi="Times New Roman" w:cs="Times New Roman"/>
+        </w:rPr>
+        <w:t xml:space="preserve"> I plan to do research to enable automated </w:t>
+      </w:r>
+      <w:r>
+        <w:rPr>
+          <w:rFonts w:ascii="Times New Roman" w:hAnsi="Times New Roman" w:cs="Times New Roman"/>
+        </w:rPr>
+        <w:t>extraction of digital, better management of digital data and enhance reusability of life-cycle</w:t>
+      </w:r>
+      <w:r>
+        <w:rPr>
+          <w:rFonts w:ascii="Times New Roman" w:hAnsi="Times New Roman" w:cs="Times New Roman"/>
+        </w:rPr>
+        <w:t xml:space="preserve"> data through construction project. </w:t>
+      </w:r>
+      <w:r>
+        <w:rPr>
+          <w:rFonts w:ascii="Times New Roman" w:hAnsi="Times New Roman" w:cs="Times New Roman"/>
+        </w:rPr>
+        <w:t xml:space="preserve">Automated </w:t>
+      </w:r>
+      <w:r>
+        <w:rPr>
+          <w:rFonts w:ascii="Times New Roman" w:hAnsi="Times New Roman" w:cs="Times New Roman"/>
+        </w:rPr>
+        <w:t xml:space="preserve">data </w:t>
+      </w:r>
+      <w:r>
+        <w:rPr>
+          <w:rFonts w:ascii="Times New Roman" w:hAnsi="Times New Roman" w:cs="Times New Roman"/>
+        </w:rPr>
+        <w:lastRenderedPageBreak/>
+        <w:t xml:space="preserve">collection, big data, that allow reduce effort in collecting, effort duplicate, </w:t>
+      </w:r>
+      <w:r>
+        <w:rPr>
+          <w:rFonts w:ascii="Times New Roman" w:hAnsi="Times New Roman" w:cs="Times New Roman"/>
+        </w:rPr>
+        <w:t xml:space="preserve">data processing for wide range of business process involved in the project delivery. </w:t>
+      </w:r>
+      <w:r>
+        <w:rPr>
+          <w:rFonts w:ascii="Times New Roman" w:hAnsi="Times New Roman" w:cs="Times New Roman"/>
+        </w:rPr>
+        <w:t xml:space="preserve"> </w:t>
+      </w:r>
+    </w:p>
+    <w:p>
+      <w:pPr>
+        <w:ind w:left="-360" w:right="-360"/>
+        <w:jc w:val="both"/>
+        <w:rPr>
+          <w:rFonts w:ascii="Times New Roman" w:hAnsi="Times New Roman" w:cs="Times New Roman"/>
+        </w:rPr>
+      </w:pPr>
+    </w:p>
+    <w:p>
+      <w:pPr>
+        <w:ind w:left="-360" w:right="-360"/>
+        <w:jc w:val="both"/>
+        <w:rPr>
+          <w:rFonts w:ascii="Times New Roman" w:hAnsi="Times New Roman" w:cs="Times New Roman"/>
+        </w:rPr>
+      </w:pPr>
+      <w:r>
+        <w:rPr>
+          <w:rFonts w:ascii="Times New Roman" w:hAnsi="Times New Roman" w:cs="Times New Roman"/>
+        </w:rPr>
+        <w:t xml:space="preserve"> Verb: taught, instructed, advised, consulted, guided, helped,</w:t>
+      </w:r>
+      <w:r>
+        <w:rPr>
+          <w:rFonts w:ascii="Times New Roman" w:hAnsi="Times New Roman" w:cs="Times New Roman"/>
+        </w:rPr>
+        <w:t xml:space="preserve"> tutored</w:t>
+      </w:r>
+      <w:r>
+        <w:rPr>
+          <w:rFonts w:ascii="Times New Roman" w:hAnsi="Times New Roman" w:cs="Times New Roman"/>
+        </w:rPr>
+        <w:t xml:space="preserve">, lectured. </w:t>
+      </w:r>
+      <w:r>
+        <w:rPr>
+          <w:rFonts w:ascii="Times New Roman" w:hAnsi="Times New Roman" w:cs="Times New Roman"/>
+        </w:rPr>
+        <w:t>Teaching experience</w:t>
+      </w:r>
+      <w:r>
+        <w:rPr>
+          <w:rFonts w:ascii="Times New Roman" w:hAnsi="Times New Roman" w:cs="Times New Roman"/>
+        </w:rPr>
+        <w:t xml:space="preserve"> as instructor, lecturer, guest lectures and metering. </w:t>
+      </w:r>
+      <w:r>
+        <w:rPr>
+          <w:rFonts w:ascii="Times New Roman" w:hAnsi="Times New Roman" w:cs="Times New Roman"/>
+        </w:rPr>
+        <w:t>I designed lectures and delivered lectures for wide range of construction</w:t>
+      </w:r>
+      <w:r>
+        <w:rPr>
+          <w:rFonts w:ascii="Times New Roman" w:hAnsi="Times New Roman" w:cs="Times New Roman"/>
+        </w:rPr>
+        <w:t xml:space="preserve"> engineering and management</w:t>
+      </w:r>
+      <w:r>
+        <w:rPr>
+          <w:rFonts w:ascii="Times New Roman" w:hAnsi="Times New Roman" w:cs="Times New Roman"/>
+        </w:rPr>
+        <w:t xml:space="preserve"> course for instance, economics, project management, pro</w:t>
+      </w:r>
+      <w:r>
+        <w:rPr>
+          <w:rFonts w:ascii="Times New Roman" w:hAnsi="Times New Roman" w:cs="Times New Roman"/>
+        </w:rPr>
+        <w:t>ject scheduling and estimating for undergrad level. For graduate level, I have been an instructor since 2015.</w:t>
+      </w:r>
+      <w:r>
+        <w:rPr>
+          <w:rFonts w:ascii="Times New Roman" w:hAnsi="Times New Roman" w:cs="Times New Roman"/>
+        </w:rPr>
+        <w:t xml:space="preserve"> I was invited to </w:t>
+      </w:r>
+      <w:r>
+        <w:rPr>
+          <w:rFonts w:ascii="Times New Roman" w:hAnsi="Times New Roman" w:cs="Times New Roman"/>
+        </w:rPr>
+        <w:t>provide a guest lecture to graduate student in the course CE595A where cutting edge studies are introduced to graduate students.</w:t>
+      </w:r>
+      <w:r>
+        <w:rPr>
+          <w:rFonts w:ascii="Times New Roman" w:hAnsi="Times New Roman" w:cs="Times New Roman"/>
+        </w:rPr>
+        <w:t xml:space="preserve"> </w:t>
+      </w:r>
+      <w:r>
+        <w:rPr>
+          <w:rFonts w:ascii="Times New Roman" w:hAnsi="Times New Roman" w:cs="Times New Roman"/>
+        </w:rPr>
+        <w:t xml:space="preserve">I have opportunity for run both online classes and </w:t>
+      </w:r>
+      <w:r>
+        <w:rPr>
+          <w:rFonts w:ascii="Times New Roman" w:hAnsi="Times New Roman" w:cs="Times New Roman"/>
+        </w:rPr>
+        <w:t xml:space="preserve">on-campus students. Through this classes, I have learned how to effectively communicate with distance-students through emails, phone calls and run discuss forum in this web-based learning system. </w:t>
+      </w:r>
+      <w:r>
+        <w:rPr>
+          <w:rFonts w:ascii="Times New Roman" w:hAnsi="Times New Roman" w:cs="Times New Roman"/>
+        </w:rPr>
+        <w:t>I have</w:t>
+      </w:r>
+      <w:r>
+        <w:rPr>
+          <w:rFonts w:ascii="Times New Roman" w:hAnsi="Times New Roman" w:cs="Times New Roman"/>
+        </w:rPr>
+        <w:t xml:space="preserve"> provide</w:t>
+      </w:r>
+      <w:r>
+        <w:rPr>
+          <w:rFonts w:ascii="Times New Roman" w:hAnsi="Times New Roman" w:cs="Times New Roman"/>
+        </w:rPr>
+        <w:t>d</w:t>
+      </w:r>
+      <w:r>
+        <w:rPr>
+          <w:rFonts w:ascii="Times New Roman" w:hAnsi="Times New Roman" w:cs="Times New Roman"/>
+        </w:rPr>
+        <w:t xml:space="preserve"> direction to </w:t>
+      </w:r>
+      <w:r>
+        <w:rPr>
+          <w:rFonts w:ascii="Times New Roman" w:hAnsi="Times New Roman" w:cs="Times New Roman"/>
+        </w:rPr>
+        <w:t xml:space="preserve">a undergraduate student </w:t>
+      </w:r>
+      <w:r>
+        <w:rPr>
+          <w:rFonts w:ascii="Times New Roman" w:hAnsi="Times New Roman" w:cs="Times New Roman"/>
+        </w:rPr>
+        <w:t xml:space="preserve">in a funded project. </w:t>
+      </w:r>
+      <w:r>
+        <w:rPr>
+          <w:rFonts w:ascii="Times New Roman" w:hAnsi="Times New Roman" w:cs="Times New Roman"/>
+        </w:rPr>
+        <w:t xml:space="preserve">Maintain regular posted office hours. </w:t>
+      </w:r>
+    </w:p>
+    <w:p>
+      <w:pPr>
+        <w:ind w:left="-360" w:right="-360"/>
+        <w:jc w:val="both"/>
+        <w:rPr>
+          <w:rFonts w:ascii="Times New Roman" w:hAnsi="Times New Roman" w:cs="Times New Roman"/>
+        </w:rPr>
+      </w:pPr>
+    </w:p>
+    <w:p>
+      <w:pPr>
+        <w:ind w:left="-360" w:right="-360"/>
+        <w:jc w:val="both"/>
+        <w:rPr>
+          <w:rFonts w:ascii="Times New Roman" w:hAnsi="Times New Roman" w:cs="Times New Roman"/>
+        </w:rPr>
+      </w:pPr>
+      <w:r>
+        <w:rPr>
+          <w:rFonts w:ascii="Times New Roman" w:hAnsi="Times New Roman" w:cs="Times New Roman"/>
+        </w:rPr>
         <w:t>With all above experience in research, independently developing funding proposals with several awarded</w:t>
       </w:r>
       <w:r>
@@ -881,25 +1091,19 @@
         <w:rPr>
           <w:rFonts w:ascii="Times New Roman" w:hAnsi="Times New Roman" w:cs="Times New Roman"/>
         </w:rPr>
-        <w:t xml:space="preserve">, research statement and teaching statement. If you have any other </w:t>
-      </w:r>
-      <w:r>
-        <w:rPr>
-          <w:rFonts w:ascii="Times New Roman" w:hAnsi="Times New Roman" w:cs="Times New Roman"/>
-        </w:rPr>
-        <w:t>information</w:t>
-      </w:r>
-      <w:r>
-        <w:rPr>
-          <w:rFonts w:ascii="Times New Roman" w:hAnsi="Times New Roman" w:cs="Times New Roman"/>
-        </w:rPr>
-        <w:t xml:space="preserve"> or addition materials</w:t>
-      </w:r>
-      <w:r>
-        <w:rPr>
-          <w:rFonts w:ascii="Times New Roman" w:hAnsi="Times New Roman" w:cs="Times New Roman"/>
-        </w:rPr>
-        <w:t xml:space="preserve">, please feel free to reach me at 515-203-5273 or </w:t>
+        <w:t xml:space="preserve">, research statement and teaching statement. </w:t>
+      </w:r>
+      <w:r>
+        <w:rPr>
+          <w:rFonts w:ascii="Times New Roman" w:hAnsi="Times New Roman" w:cs="Times New Roman"/>
+        </w:rPr>
+        <w:t>I can be</w:t>
+      </w:r>
+      <w:r>
+        <w:rPr>
+          <w:rFonts w:ascii="Times New Roman" w:hAnsi="Times New Roman" w:cs="Times New Roman"/>
+        </w:rPr>
+        <w:t xml:space="preserve"> reach me at 515-203-5273 or </w:t>
       </w:r>
       <w:hyperlink r:id="rId4" w:history="1">
         <w:r>
@@ -914,7 +1118,43 @@
         <w:rPr>
           <w:rFonts w:ascii="Times New Roman" w:hAnsi="Times New Roman" w:cs="Times New Roman"/>
         </w:rPr>
-        <w:t xml:space="preserve">, I will be grad to supply any other required </w:t>
+        <w:t>.</w:t>
+      </w:r>
+      <w:r>
+        <w:rPr>
+          <w:rFonts w:ascii="Times New Roman" w:hAnsi="Times New Roman" w:cs="Times New Roman"/>
+        </w:rPr>
+        <w:t xml:space="preserve"> I will be </w:t>
+      </w:r>
+      <w:r>
+        <w:rPr>
+          <w:rFonts w:ascii="Times New Roman" w:hAnsi="Times New Roman" w:cs="Times New Roman"/>
+        </w:rPr>
+        <w:t>glad/</w:t>
+      </w:r>
+      <w:r>
+        <w:rPr>
+          <w:rFonts w:ascii="Times New Roman" w:hAnsi="Times New Roman" w:cs="Times New Roman"/>
+        </w:rPr>
+        <w:t>willing</w:t>
+      </w:r>
+      <w:r>
+        <w:rPr>
+          <w:rFonts w:ascii="Times New Roman" w:hAnsi="Times New Roman" w:cs="Times New Roman"/>
+        </w:rPr>
+        <w:t xml:space="preserve"> to supply any </w:t>
+      </w:r>
+      <w:r>
+        <w:rPr>
+          <w:rFonts w:ascii="Times New Roman" w:hAnsi="Times New Roman" w:cs="Times New Roman"/>
+        </w:rPr>
+        <w:t>additional</w:t>
+      </w:r>
+      <w:r>
+        <w:rPr>
+          <w:rFonts w:ascii="Times New Roman" w:hAnsi="Times New Roman" w:cs="Times New Roman"/>
+        </w:rPr>
+        <w:t xml:space="preserve"> required </w:t>
       </w:r>
       <w:r>
         <w:rPr>
@@ -944,7 +1184,25 @@
         <w:rPr>
           <w:rFonts w:ascii="Times New Roman" w:hAnsi="Times New Roman" w:cs="Times New Roman"/>
         </w:rPr>
-        <w:t>Thank you for your time considering my application</w:t>
+        <w:t>Thank you for your time</w:t>
+      </w:r>
+      <w:r>
+        <w:rPr>
+          <w:rFonts w:ascii="Times New Roman" w:hAnsi="Times New Roman" w:cs="Times New Roman"/>
+        </w:rPr>
+        <w:t xml:space="preserve"> and consideration</w:t>
+      </w:r>
+      <w:r>
+        <w:rPr>
+          <w:rFonts w:ascii="Times New Roman" w:hAnsi="Times New Roman" w:cs="Times New Roman"/>
+        </w:rPr>
+        <w:t xml:space="preserve"> </w:t>
+      </w:r>
+      <w:r>
+        <w:rPr>
+          <w:rFonts w:ascii="Times New Roman" w:hAnsi="Times New Roman" w:cs="Times New Roman"/>
+        </w:rPr>
+        <w:t>and look forward to hearing from you</w:t>
       </w:r>
       <w:r>
         <w:rPr>
@@ -970,6 +1228,15 @@
           <w:rFonts w:ascii="Times New Roman" w:hAnsi="Times New Roman" w:cs="Times New Roman"/>
         </w:rPr>
       </w:pPr>
+    </w:p>
+    <w:p>
+      <w:pPr>
+        <w:ind w:left="-360" w:right="-360"/>
+        <w:jc w:val="both"/>
+        <w:rPr>
+          <w:rFonts w:ascii="Times New Roman" w:hAnsi="Times New Roman" w:cs="Times New Roman"/>
+        </w:rPr>
+      </w:pPr>
       <w:r>
         <w:rPr>
           <w:rFonts w:ascii="Times New Roman" w:hAnsi="Times New Roman" w:cs="Times New Roman"/>
@@ -988,6 +1255,24 @@
         </w:rPr>
         <w:t>,</w:t>
       </w:r>
+    </w:p>
+    <w:p>
+      <w:pPr>
+        <w:ind w:left="-360" w:right="-360"/>
+        <w:jc w:val="both"/>
+        <w:rPr>
+          <w:rFonts w:ascii="Times New Roman" w:hAnsi="Times New Roman" w:cs="Times New Roman"/>
+        </w:rPr>
+      </w:pPr>
+    </w:p>
+    <w:p>
+      <w:pPr>
+        <w:ind w:left="-360" w:right="-360"/>
+        <w:jc w:val="both"/>
+        <w:rPr>
+          <w:rFonts w:ascii="Times New Roman" w:hAnsi="Times New Roman" w:cs="Times New Roman"/>
+        </w:rPr>
+      </w:pPr>
     </w:p>
     <w:p>
       <w:pPr>

</xml_diff>